<commit_message>
DB - PostgresSQL SubQuery Notes Updated
</commit_message>
<xml_diff>
--- a/src/test/resources/PostgresSql/SubQueries.docx
+++ b/src/test/resources/PostgresSql/SubQueries.docx
@@ -21,25 +21,7 @@
           <w:sz w:val="24"/>
           <w:szCs w:val="24"/>
         </w:rPr>
-        <w:t xml:space="preserve">Find the employees whose salary is more than the </w:t>
-      </w:r>
-      <w:proofErr w:type="spellStart"/>
-      <w:r>
-        <w:rPr>
-          <w:rFonts w:ascii="Times New Roman" w:hAnsi="Times New Roman" w:cs="Times New Roman"/>
-          <w:sz w:val="24"/>
-          <w:szCs w:val="24"/>
-        </w:rPr>
-        <w:t>avg</w:t>
-      </w:r>
-      <w:proofErr w:type="spellEnd"/>
-      <w:r>
-        <w:rPr>
-          <w:rFonts w:ascii="Times New Roman" w:hAnsi="Times New Roman" w:cs="Times New Roman"/>
-          <w:sz w:val="24"/>
-          <w:szCs w:val="24"/>
-        </w:rPr>
-        <w:t xml:space="preserve"> salary earned by all employees.</w:t>
+        <w:t>Find the employees whose salary is more than the avg salary earned by all employees.</w:t>
       </w:r>
     </w:p>
     <w:p>
@@ -99,27 +81,7 @@
           <w:color w:val="002060"/>
           <w:highlight w:val="yellow"/>
         </w:rPr>
-        <w:t xml:space="preserve">where salary &gt; (select </w:t>
-      </w:r>
-      <w:proofErr w:type="spellStart"/>
-      <w:r>
-        <w:rPr>
-          <w:b/>
-          <w:bCs/>
-          <w:color w:val="002060"/>
-          <w:highlight w:val="yellow"/>
-        </w:rPr>
-        <w:t>avg</w:t>
-      </w:r>
-      <w:proofErr w:type="spellEnd"/>
-      <w:r>
-        <w:rPr>
-          <w:b/>
-          <w:bCs/>
-          <w:color w:val="002060"/>
-          <w:highlight w:val="yellow"/>
-        </w:rPr>
-        <w:t>(salary) from employee -- Sub / Inner Query</w:t>
+        <w:t>where salary &gt; (select avg(salary) from employee -- Sub / Inner Query</w:t>
       </w:r>
     </w:p>
     <w:p>
@@ -460,13 +422,8 @@
         <w:ind w:left="360"/>
       </w:pPr>
       <w:r>
-        <w:t xml:space="preserve">-- Multiple Row </w:t>
-      </w:r>
-      <w:proofErr w:type="spellStart"/>
-      <w:r>
-        <w:t>SubQuery</w:t>
-      </w:r>
-      <w:proofErr w:type="spellEnd"/>
+        <w:t>-- Multiple Row SubQuery</w:t>
+      </w:r>
     </w:p>
     <w:p>
       <w:pPr>
@@ -505,25 +462,7 @@
           <w:sz w:val="24"/>
           <w:szCs w:val="24"/>
         </w:rPr>
-        <w:t>Find the employees who earn the highes</w:t>
-      </w:r>
-      <w:r>
-        <w:rPr>
-          <w:rFonts w:ascii="Times New Roman" w:hAnsi="Times New Roman" w:cs="Times New Roman"/>
-          <w:color w:val="002060"/>
-          <w:sz w:val="24"/>
-          <w:szCs w:val="24"/>
-        </w:rPr>
-        <w:t>t</w:t>
-      </w:r>
-      <w:r>
-        <w:rPr>
-          <w:rFonts w:ascii="Times New Roman" w:hAnsi="Times New Roman" w:cs="Times New Roman"/>
-          <w:color w:val="002060"/>
-          <w:sz w:val="24"/>
-          <w:szCs w:val="24"/>
-        </w:rPr>
-        <w:t xml:space="preserve"> salary in each department.</w:t>
+        <w:t>Find the employees who earn the highest salary in each department.</w:t>
       </w:r>
     </w:p>
     <w:p>
@@ -583,47 +522,7 @@
           <w:color w:val="002060"/>
           <w:highlight w:val="yellow"/>
         </w:rPr>
-        <w:t>where (</w:t>
-      </w:r>
-      <w:proofErr w:type="spellStart"/>
-      <w:r>
-        <w:rPr>
-          <w:b/>
-          <w:bCs/>
-          <w:color w:val="002060"/>
-          <w:highlight w:val="yellow"/>
-        </w:rPr>
-        <w:t>dept_name</w:t>
-      </w:r>
-      <w:proofErr w:type="spellEnd"/>
-      <w:r>
-        <w:rPr>
-          <w:b/>
-          <w:bCs/>
-          <w:color w:val="002060"/>
-          <w:highlight w:val="yellow"/>
-        </w:rPr>
-        <w:t xml:space="preserve">, salary) in ( select </w:t>
-      </w:r>
-      <w:proofErr w:type="spellStart"/>
-      <w:r>
-        <w:rPr>
-          <w:b/>
-          <w:bCs/>
-          <w:color w:val="002060"/>
-          <w:highlight w:val="yellow"/>
-        </w:rPr>
-        <w:t>dept_name</w:t>
-      </w:r>
-      <w:proofErr w:type="spellEnd"/>
-      <w:r>
-        <w:rPr>
-          <w:b/>
-          <w:bCs/>
-          <w:color w:val="002060"/>
-          <w:highlight w:val="yellow"/>
-        </w:rPr>
-        <w:t xml:space="preserve">, max(salary) </w:t>
+        <w:t xml:space="preserve">where (dept_name, salary) in ( select dept_name, max(salary) </w:t>
       </w:r>
     </w:p>
     <w:p>
@@ -663,19 +562,8 @@
           <w:color w:val="002060"/>
           <w:highlight w:val="yellow"/>
         </w:rPr>
-        <w:t xml:space="preserve">group by </w:t>
-      </w:r>
-      <w:proofErr w:type="spellStart"/>
-      <w:r>
-        <w:rPr>
-          <w:b/>
-          <w:bCs/>
-          <w:color w:val="002060"/>
-          <w:highlight w:val="yellow"/>
-        </w:rPr>
-        <w:t>dept_name</w:t>
-      </w:r>
-      <w:proofErr w:type="spellEnd"/>
+        <w:t>group by dept_name</w:t>
+      </w:r>
     </w:p>
     <w:p>
       <w:pPr>
@@ -779,15 +667,7 @@
         <w:ind w:left="360"/>
       </w:pPr>
       <w:r>
-        <w:t xml:space="preserve">select distinct </w:t>
-      </w:r>
-      <w:proofErr w:type="spellStart"/>
-      <w:r>
-        <w:t>dept_name</w:t>
-      </w:r>
-      <w:proofErr w:type="spellEnd"/>
-      <w:r>
-        <w:t xml:space="preserve"> from employee;</w:t>
+        <w:t>select distinct dept_name from employee;</w:t>
       </w:r>
     </w:p>
     <w:p>
@@ -847,47 +727,7 @@
           <w:color w:val="002060"/>
           <w:highlight w:val="yellow"/>
         </w:rPr>
-        <w:t xml:space="preserve">where </w:t>
-      </w:r>
-      <w:proofErr w:type="spellStart"/>
-      <w:r>
-        <w:rPr>
-          <w:b/>
-          <w:bCs/>
-          <w:color w:val="002060"/>
-          <w:highlight w:val="yellow"/>
-        </w:rPr>
-        <w:t>dept_name</w:t>
-      </w:r>
-      <w:proofErr w:type="spellEnd"/>
-      <w:r>
-        <w:rPr>
-          <w:b/>
-          <w:bCs/>
-          <w:color w:val="002060"/>
-          <w:highlight w:val="yellow"/>
-        </w:rPr>
-        <w:t xml:space="preserve"> not in (select distinct </w:t>
-      </w:r>
-      <w:proofErr w:type="spellStart"/>
-      <w:r>
-        <w:rPr>
-          <w:b/>
-          <w:bCs/>
-          <w:color w:val="002060"/>
-          <w:highlight w:val="yellow"/>
-        </w:rPr>
-        <w:t>dept_name</w:t>
-      </w:r>
-      <w:proofErr w:type="spellEnd"/>
-      <w:r>
-        <w:rPr>
-          <w:b/>
-          <w:bCs/>
-          <w:color w:val="002060"/>
-          <w:highlight w:val="yellow"/>
-        </w:rPr>
-        <w:t xml:space="preserve"> from employee</w:t>
+        <w:t>where dept_name not in (select distinct dept_name from employee</w:t>
       </w:r>
     </w:p>
     <w:p>
@@ -1013,18 +853,8 @@
           <w:bCs/>
           <w:color w:val="002060"/>
         </w:rPr>
-        <w:t xml:space="preserve">-- Correlated </w:t>
-      </w:r>
-      <w:proofErr w:type="spellStart"/>
-      <w:r>
-        <w:rPr>
-          <w:b/>
-          <w:bCs/>
-          <w:color w:val="002060"/>
-        </w:rPr>
-        <w:t>SubQuery</w:t>
-      </w:r>
-      <w:proofErr w:type="spellEnd"/>
+        <w:t>-- Correlated SubQuery</w:t>
+      </w:r>
     </w:p>
     <w:p>
       <w:pPr>
@@ -1059,61 +889,7 @@
           <w:bCs/>
           <w:color w:val="002060"/>
         </w:rPr>
-        <w:t xml:space="preserve">select </w:t>
-      </w:r>
-      <w:proofErr w:type="spellStart"/>
-      <w:r>
-        <w:rPr>
-          <w:b/>
-          <w:bCs/>
-          <w:color w:val="002060"/>
-        </w:rPr>
-        <w:t>avg</w:t>
-      </w:r>
-      <w:proofErr w:type="spellEnd"/>
-      <w:r>
-        <w:rPr>
-          <w:b/>
-          <w:bCs/>
-          <w:color w:val="002060"/>
-        </w:rPr>
-        <w:t xml:space="preserve">(salary) from employee where </w:t>
-      </w:r>
-      <w:proofErr w:type="spellStart"/>
-      <w:r>
-        <w:rPr>
-          <w:b/>
-          <w:bCs/>
-          <w:color w:val="002060"/>
-        </w:rPr>
-        <w:t>dept_name</w:t>
-      </w:r>
-      <w:proofErr w:type="spellEnd"/>
-      <w:r>
-        <w:rPr>
-          <w:b/>
-          <w:bCs/>
-          <w:color w:val="002060"/>
-        </w:rPr>
-        <w:t xml:space="preserve"> = "</w:t>
-      </w:r>
-      <w:proofErr w:type="spellStart"/>
-      <w:r>
-        <w:rPr>
-          <w:b/>
-          <w:bCs/>
-          <w:color w:val="002060"/>
-        </w:rPr>
-        <w:t>specific_department</w:t>
-      </w:r>
-      <w:proofErr w:type="spellEnd"/>
-      <w:r>
-        <w:rPr>
-          <w:b/>
-          <w:bCs/>
-          <w:color w:val="002060"/>
-        </w:rPr>
-        <w:t>";</w:t>
+        <w:t>select avg(salary) from employee where dept_name = "specific_department";</w:t>
       </w:r>
     </w:p>
     <w:p>
@@ -1173,27 +949,7 @@
           <w:color w:val="002060"/>
           <w:highlight w:val="yellow"/>
         </w:rPr>
-        <w:t xml:space="preserve">where salary &gt; ( select </w:t>
-      </w:r>
-      <w:proofErr w:type="spellStart"/>
-      <w:r>
-        <w:rPr>
-          <w:b/>
-          <w:bCs/>
-          <w:color w:val="002060"/>
-          <w:highlight w:val="yellow"/>
-        </w:rPr>
-        <w:t>avg</w:t>
-      </w:r>
-      <w:proofErr w:type="spellEnd"/>
-      <w:r>
-        <w:rPr>
-          <w:b/>
-          <w:bCs/>
-          <w:color w:val="002060"/>
-          <w:highlight w:val="yellow"/>
-        </w:rPr>
-        <w:t xml:space="preserve">(salary) </w:t>
+        <w:t xml:space="preserve">where salary &gt; ( select avg(salary) </w:t>
       </w:r>
     </w:p>
     <w:p>
@@ -1260,6 +1016,1131 @@
                   </pic:nvPicPr>
                   <pic:blipFill>
                     <a:blip r:embed="rId9"/>
+                    <a:stretch>
+                      <a:fillRect/>
+                    </a:stretch>
+                  </pic:blipFill>
+                  <pic:spPr>
+                    <a:xfrm>
+                      <a:off x="0" y="0"/>
+                      <a:ext cx="5731510" cy="3222625"/>
+                    </a:xfrm>
+                    <a:prstGeom prst="rect">
+                      <a:avLst/>
+                    </a:prstGeom>
+                  </pic:spPr>
+                </pic:pic>
+              </a:graphicData>
+            </a:graphic>
+          </wp:inline>
+        </w:drawing>
+      </w:r>
+    </w:p>
+    <w:p>
+      <w:pPr>
+        <w:pStyle w:val="Heading1"/>
+        <w:numPr>
+          <w:ilvl w:val="0"/>
+          <w:numId w:val="1"/>
+        </w:numPr>
+        <w:rPr>
+          <w:rFonts w:ascii="Times New Roman" w:hAnsi="Times New Roman" w:cs="Times New Roman"/>
+          <w:sz w:val="24"/>
+          <w:szCs w:val="24"/>
+        </w:rPr>
+      </w:pPr>
+      <w:r>
+        <w:rPr>
+          <w:rFonts w:ascii="Times New Roman" w:hAnsi="Times New Roman" w:cs="Times New Roman"/>
+          <w:sz w:val="24"/>
+          <w:szCs w:val="24"/>
+        </w:rPr>
+        <w:t>Find the department who do not have any employees using Correlated SubQueries.</w:t>
+      </w:r>
+    </w:p>
+    <w:p>
+      <w:pPr>
+        <w:ind w:left="720"/>
+        <w:rPr>
+          <w:b/>
+          <w:bCs/>
+          <w:color w:val="002060"/>
+          <w:highlight w:val="yellow"/>
+        </w:rPr>
+      </w:pPr>
+      <w:r>
+        <w:rPr>
+          <w:b/>
+          <w:bCs/>
+          <w:color w:val="002060"/>
+          <w:highlight w:val="yellow"/>
+        </w:rPr>
+        <w:t xml:space="preserve">select * </w:t>
+      </w:r>
+    </w:p>
+    <w:p>
+      <w:pPr>
+        <w:ind w:left="720"/>
+        <w:rPr>
+          <w:b/>
+          <w:bCs/>
+          <w:color w:val="002060"/>
+          <w:highlight w:val="yellow"/>
+        </w:rPr>
+      </w:pPr>
+      <w:r>
+        <w:rPr>
+          <w:b/>
+          <w:bCs/>
+          <w:color w:val="002060"/>
+          <w:highlight w:val="yellow"/>
+        </w:rPr>
+        <w:t>from department d</w:t>
+      </w:r>
+    </w:p>
+    <w:p>
+      <w:pPr>
+        <w:ind w:left="720"/>
+        <w:rPr>
+          <w:b/>
+          <w:bCs/>
+          <w:color w:val="002060"/>
+          <w:highlight w:val="yellow"/>
+        </w:rPr>
+      </w:pPr>
+      <w:r>
+        <w:rPr>
+          <w:b/>
+          <w:bCs/>
+          <w:color w:val="002060"/>
+          <w:highlight w:val="yellow"/>
+        </w:rPr>
+        <w:t>where not exists (</w:t>
+      </w:r>
+    </w:p>
+    <w:p>
+      <w:pPr>
+        <w:ind w:left="720"/>
+        <w:rPr>
+          <w:b/>
+          <w:bCs/>
+          <w:color w:val="002060"/>
+          <w:highlight w:val="yellow"/>
+        </w:rPr>
+      </w:pPr>
+      <w:r>
+        <w:rPr>
+          <w:b/>
+          <w:bCs/>
+          <w:color w:val="002060"/>
+          <w:highlight w:val="yellow"/>
+        </w:rPr>
+        <w:t xml:space="preserve">select 1 </w:t>
+      </w:r>
+    </w:p>
+    <w:p>
+      <w:pPr>
+        <w:ind w:left="720"/>
+        <w:rPr>
+          <w:b/>
+          <w:bCs/>
+          <w:color w:val="002060"/>
+          <w:highlight w:val="yellow"/>
+        </w:rPr>
+      </w:pPr>
+      <w:r>
+        <w:rPr>
+          <w:b/>
+          <w:bCs/>
+          <w:color w:val="002060"/>
+          <w:highlight w:val="yellow"/>
+        </w:rPr>
+        <w:t xml:space="preserve">from employee e </w:t>
+      </w:r>
+    </w:p>
+    <w:p>
+      <w:pPr>
+        <w:ind w:left="720"/>
+        <w:rPr>
+          <w:b/>
+          <w:bCs/>
+          <w:color w:val="002060"/>
+        </w:rPr>
+      </w:pPr>
+      <w:r>
+        <w:rPr>
+          <w:b/>
+          <w:bCs/>
+          <w:color w:val="002060"/>
+          <w:highlight w:val="yellow"/>
+        </w:rPr>
+        <w:t>where e.dept_name = d.dept_name);</w:t>
+      </w:r>
+    </w:p>
+    <w:p>
+      <w:pPr>
+        <w:ind w:left="360"/>
+        <w:rPr>
+          <w:b/>
+          <w:bCs/>
+          <w:color w:val="002060"/>
+        </w:rPr>
+      </w:pPr>
+      <w:r>
+        <w:rPr>
+          <w:b/>
+          <w:bCs/>
+          <w:color w:val="002060"/>
+        </w:rPr>
+        <w:lastRenderedPageBreak/>
+        <w:t xml:space="preserve">     </w:t>
+      </w:r>
+      <w:r>
+        <w:rPr>
+          <w:noProof/>
+        </w:rPr>
+        <w:drawing>
+          <wp:inline distT="0" distB="0" distL="0" distR="0" wp14:anchorId="0B1916FE" wp14:editId="7ED48EF2">
+            <wp:extent cx="5731510" cy="3222625"/>
+            <wp:effectExtent l="0" t="0" r="2540" b="0"/>
+            <wp:docPr id="6" name="Picture 6"/>
+            <wp:cNvGraphicFramePr>
+              <a:graphicFrameLocks xmlns:a="http://schemas.openxmlformats.org/drawingml/2006/main" noChangeAspect="1"/>
+            </wp:cNvGraphicFramePr>
+            <a:graphic xmlns:a="http://schemas.openxmlformats.org/drawingml/2006/main">
+              <a:graphicData uri="http://schemas.openxmlformats.org/drawingml/2006/picture">
+                <pic:pic xmlns:pic="http://schemas.openxmlformats.org/drawingml/2006/picture">
+                  <pic:nvPicPr>
+                    <pic:cNvPr id="1" name=""/>
+                    <pic:cNvPicPr/>
+                  </pic:nvPicPr>
+                  <pic:blipFill>
+                    <a:blip r:embed="rId10"/>
+                    <a:stretch>
+                      <a:fillRect/>
+                    </a:stretch>
+                  </pic:blipFill>
+                  <pic:spPr>
+                    <a:xfrm>
+                      <a:off x="0" y="0"/>
+                      <a:ext cx="5731510" cy="3222625"/>
+                    </a:xfrm>
+                    <a:prstGeom prst="rect">
+                      <a:avLst/>
+                    </a:prstGeom>
+                  </pic:spPr>
+                </pic:pic>
+              </a:graphicData>
+            </a:graphic>
+          </wp:inline>
+        </w:drawing>
+      </w:r>
+    </w:p>
+    <w:p>
+      <w:pPr>
+        <w:pStyle w:val="Heading1"/>
+        <w:numPr>
+          <w:ilvl w:val="0"/>
+          <w:numId w:val="1"/>
+        </w:numPr>
+        <w:rPr>
+          <w:rFonts w:ascii="Times New Roman" w:hAnsi="Times New Roman" w:cs="Times New Roman"/>
+          <w:sz w:val="24"/>
+          <w:szCs w:val="24"/>
+        </w:rPr>
+      </w:pPr>
+      <w:r>
+        <w:rPr>
+          <w:rFonts w:ascii="Times New Roman" w:hAnsi="Times New Roman" w:cs="Times New Roman"/>
+          <w:sz w:val="24"/>
+          <w:szCs w:val="24"/>
+        </w:rPr>
+        <w:t>Find the stores whose sales is better than the average sales across all stores.</w:t>
+      </w:r>
+    </w:p>
+    <w:p>
+      <w:pPr>
+        <w:ind w:left="360"/>
+        <w:rPr>
+          <w:b/>
+          <w:bCs/>
+          <w:color w:val="002060"/>
+          <w:highlight w:val="yellow"/>
+        </w:rPr>
+      </w:pPr>
+      <w:r>
+        <w:rPr>
+          <w:b/>
+          <w:bCs/>
+          <w:color w:val="002060"/>
+          <w:highlight w:val="yellow"/>
+        </w:rPr>
+        <w:t>select *</w:t>
+      </w:r>
+    </w:p>
+    <w:p>
+      <w:pPr>
+        <w:ind w:left="360"/>
+        <w:rPr>
+          <w:b/>
+          <w:bCs/>
+          <w:color w:val="002060"/>
+          <w:highlight w:val="yellow"/>
+        </w:rPr>
+      </w:pPr>
+      <w:r>
+        <w:rPr>
+          <w:b/>
+          <w:bCs/>
+          <w:color w:val="002060"/>
+          <w:highlight w:val="yellow"/>
+        </w:rPr>
+        <w:t>from ( select store_name, sum(price) as total_sales</w:t>
+      </w:r>
+    </w:p>
+    <w:p>
+      <w:pPr>
+        <w:ind w:left="360"/>
+        <w:rPr>
+          <w:b/>
+          <w:bCs/>
+          <w:color w:val="002060"/>
+          <w:highlight w:val="yellow"/>
+        </w:rPr>
+      </w:pPr>
+      <w:r>
+        <w:rPr>
+          <w:b/>
+          <w:bCs/>
+          <w:color w:val="002060"/>
+          <w:highlight w:val="yellow"/>
+        </w:rPr>
+        <w:tab/>
+        <w:t xml:space="preserve">   from sales</w:t>
+      </w:r>
+    </w:p>
+    <w:p>
+      <w:pPr>
+        <w:ind w:left="360"/>
+        <w:rPr>
+          <w:b/>
+          <w:bCs/>
+          <w:color w:val="002060"/>
+          <w:highlight w:val="yellow"/>
+        </w:rPr>
+      </w:pPr>
+      <w:r>
+        <w:rPr>
+          <w:b/>
+          <w:bCs/>
+          <w:color w:val="002060"/>
+          <w:highlight w:val="yellow"/>
+        </w:rPr>
+        <w:tab/>
+        <w:t xml:space="preserve">   group by store_name) sales</w:t>
+      </w:r>
+    </w:p>
+    <w:p>
+      <w:pPr>
+        <w:ind w:left="360"/>
+        <w:rPr>
+          <w:b/>
+          <w:bCs/>
+          <w:color w:val="002060"/>
+          <w:highlight w:val="yellow"/>
+        </w:rPr>
+      </w:pPr>
+      <w:r>
+        <w:rPr>
+          <w:b/>
+          <w:bCs/>
+          <w:color w:val="002060"/>
+          <w:highlight w:val="yellow"/>
+        </w:rPr>
+        <w:t>join ( select avg(total_sales) as avg_sales</w:t>
+      </w:r>
+    </w:p>
+    <w:p>
+      <w:pPr>
+        <w:ind w:left="360"/>
+        <w:rPr>
+          <w:b/>
+          <w:bCs/>
+          <w:color w:val="002060"/>
+          <w:highlight w:val="yellow"/>
+        </w:rPr>
+      </w:pPr>
+      <w:r>
+        <w:rPr>
+          <w:b/>
+          <w:bCs/>
+          <w:color w:val="002060"/>
+          <w:highlight w:val="yellow"/>
+        </w:rPr>
+        <w:tab/>
+        <w:t xml:space="preserve">   from ( select store_name, sum(price) as total_sales</w:t>
+      </w:r>
+    </w:p>
+    <w:p>
+      <w:pPr>
+        <w:ind w:left="360"/>
+        <w:rPr>
+          <w:b/>
+          <w:bCs/>
+          <w:color w:val="002060"/>
+          <w:highlight w:val="yellow"/>
+        </w:rPr>
+      </w:pPr>
+      <w:r>
+        <w:rPr>
+          <w:b/>
+          <w:bCs/>
+          <w:color w:val="002060"/>
+          <w:highlight w:val="yellow"/>
+        </w:rPr>
+        <w:tab/>
+        <w:t xml:space="preserve">   from sales</w:t>
+      </w:r>
+    </w:p>
+    <w:p>
+      <w:pPr>
+        <w:ind w:left="360"/>
+        <w:rPr>
+          <w:b/>
+          <w:bCs/>
+          <w:color w:val="002060"/>
+          <w:highlight w:val="yellow"/>
+        </w:rPr>
+      </w:pPr>
+      <w:r>
+        <w:rPr>
+          <w:b/>
+          <w:bCs/>
+          <w:color w:val="002060"/>
+          <w:highlight w:val="yellow"/>
+        </w:rPr>
+        <w:tab/>
+        <w:t xml:space="preserve">   group by store_name)) as avg_sales</w:t>
+      </w:r>
+    </w:p>
+    <w:p>
+      <w:pPr>
+        <w:ind w:left="360"/>
+        <w:rPr>
+          <w:b/>
+          <w:bCs/>
+          <w:color w:val="002060"/>
+          <w:highlight w:val="yellow"/>
+        </w:rPr>
+      </w:pPr>
+      <w:r>
+        <w:rPr>
+          <w:b/>
+          <w:bCs/>
+          <w:color w:val="002060"/>
+          <w:highlight w:val="yellow"/>
+        </w:rPr>
+        <w:t>on sales.total_sales &gt; avg_sales.avg_sales;</w:t>
+      </w:r>
+    </w:p>
+    <w:p>
+      <w:pPr>
+        <w:rPr>
+          <w:b/>
+          <w:bCs/>
+          <w:color w:val="002060"/>
+          <w:highlight w:val="yellow"/>
+        </w:rPr>
+      </w:pPr>
+    </w:p>
+    <w:p>
+      <w:pPr>
+        <w:ind w:left="360"/>
+        <w:rPr>
+          <w:b/>
+          <w:bCs/>
+          <w:color w:val="002060"/>
+        </w:rPr>
+      </w:pPr>
+      <w:r>
+        <w:rPr>
+          <w:b/>
+          <w:bCs/>
+          <w:color w:val="002060"/>
+        </w:rPr>
+        <w:t>With clause is used to replace the sub queries which is used in multiple places.</w:t>
+      </w:r>
+    </w:p>
+    <w:p>
+      <w:pPr>
+        <w:ind w:left="360"/>
+        <w:rPr>
+          <w:b/>
+          <w:bCs/>
+          <w:color w:val="002060"/>
+          <w:highlight w:val="yellow"/>
+        </w:rPr>
+      </w:pPr>
+      <w:r>
+        <w:rPr>
+          <w:b/>
+          <w:bCs/>
+          <w:color w:val="002060"/>
+          <w:highlight w:val="yellow"/>
+        </w:rPr>
+        <w:t>with sales as ( select store_name, sum(price) as total_sales</w:t>
+      </w:r>
+    </w:p>
+    <w:p>
+      <w:pPr>
+        <w:ind w:left="360"/>
+        <w:rPr>
+          <w:b/>
+          <w:bCs/>
+          <w:color w:val="002060"/>
+          <w:highlight w:val="yellow"/>
+        </w:rPr>
+      </w:pPr>
+      <w:r>
+        <w:rPr>
+          <w:b/>
+          <w:bCs/>
+          <w:color w:val="002060"/>
+          <w:highlight w:val="yellow"/>
+        </w:rPr>
+        <w:tab/>
+        <w:t xml:space="preserve">   from sales</w:t>
+      </w:r>
+    </w:p>
+    <w:p>
+      <w:pPr>
+        <w:ind w:left="360"/>
+        <w:rPr>
+          <w:b/>
+          <w:bCs/>
+          <w:color w:val="002060"/>
+          <w:highlight w:val="yellow"/>
+        </w:rPr>
+      </w:pPr>
+      <w:r>
+        <w:rPr>
+          <w:b/>
+          <w:bCs/>
+          <w:color w:val="002060"/>
+          <w:highlight w:val="yellow"/>
+        </w:rPr>
+        <w:tab/>
+        <w:t xml:space="preserve">   group by store_name )</w:t>
+      </w:r>
+    </w:p>
+    <w:p>
+      <w:pPr>
+        <w:ind w:left="360"/>
+        <w:rPr>
+          <w:b/>
+          <w:bCs/>
+          <w:color w:val="002060"/>
+          <w:highlight w:val="yellow"/>
+        </w:rPr>
+      </w:pPr>
+      <w:r>
+        <w:rPr>
+          <w:b/>
+          <w:bCs/>
+          <w:color w:val="002060"/>
+          <w:highlight w:val="yellow"/>
+        </w:rPr>
+        <w:t>select *</w:t>
+      </w:r>
+    </w:p>
+    <w:p>
+      <w:pPr>
+        <w:ind w:left="360"/>
+        <w:rPr>
+          <w:b/>
+          <w:bCs/>
+          <w:color w:val="002060"/>
+          <w:highlight w:val="yellow"/>
+        </w:rPr>
+      </w:pPr>
+      <w:r>
+        <w:rPr>
+          <w:b/>
+          <w:bCs/>
+          <w:color w:val="002060"/>
+          <w:highlight w:val="yellow"/>
+        </w:rPr>
+        <w:t>from sales</w:t>
+      </w:r>
+    </w:p>
+    <w:p>
+      <w:pPr>
+        <w:ind w:left="360"/>
+        <w:rPr>
+          <w:b/>
+          <w:bCs/>
+          <w:color w:val="002060"/>
+          <w:highlight w:val="yellow"/>
+        </w:rPr>
+      </w:pPr>
+      <w:r>
+        <w:rPr>
+          <w:b/>
+          <w:bCs/>
+          <w:color w:val="002060"/>
+          <w:highlight w:val="yellow"/>
+        </w:rPr>
+        <w:t>join ( select avg(total_sales) as avg_sales</w:t>
+      </w:r>
+    </w:p>
+    <w:p>
+      <w:pPr>
+        <w:ind w:left="360"/>
+        <w:rPr>
+          <w:b/>
+          <w:bCs/>
+          <w:color w:val="002060"/>
+          <w:highlight w:val="yellow"/>
+        </w:rPr>
+      </w:pPr>
+      <w:r>
+        <w:rPr>
+          <w:b/>
+          <w:bCs/>
+          <w:color w:val="002060"/>
+          <w:highlight w:val="yellow"/>
+        </w:rPr>
+        <w:t xml:space="preserve">       from sales ) avg_sales</w:t>
+      </w:r>
+    </w:p>
+    <w:p>
+      <w:pPr>
+        <w:ind w:left="360"/>
+        <w:rPr>
+          <w:b/>
+          <w:bCs/>
+          <w:color w:val="002060"/>
+        </w:rPr>
+      </w:pPr>
+      <w:r>
+        <w:rPr>
+          <w:b/>
+          <w:bCs/>
+          <w:color w:val="002060"/>
+          <w:highlight w:val="yellow"/>
+        </w:rPr>
+        <w:lastRenderedPageBreak/>
+        <w:t>on sales.total_sales &gt; avg_sales.avg_sales;</w:t>
+      </w:r>
+    </w:p>
+    <w:p>
+      <w:pPr>
+        <w:ind w:left="360"/>
+        <w:rPr>
+          <w:b/>
+          <w:bCs/>
+          <w:color w:val="002060"/>
+        </w:rPr>
+      </w:pPr>
+      <w:r>
+        <w:rPr>
+          <w:noProof/>
+        </w:rPr>
+        <w:drawing>
+          <wp:inline distT="0" distB="0" distL="0" distR="0" wp14:anchorId="3CF190C2" wp14:editId="298019AE">
+            <wp:extent cx="5731510" cy="3222625"/>
+            <wp:effectExtent l="0" t="0" r="2540" b="0"/>
+            <wp:docPr id="7" name="Picture 7"/>
+            <wp:cNvGraphicFramePr>
+              <a:graphicFrameLocks xmlns:a="http://schemas.openxmlformats.org/drawingml/2006/main" noChangeAspect="1"/>
+            </wp:cNvGraphicFramePr>
+            <a:graphic xmlns:a="http://schemas.openxmlformats.org/drawingml/2006/main">
+              <a:graphicData uri="http://schemas.openxmlformats.org/drawingml/2006/picture">
+                <pic:pic xmlns:pic="http://schemas.openxmlformats.org/drawingml/2006/picture">
+                  <pic:nvPicPr>
+                    <pic:cNvPr id="1" name=""/>
+                    <pic:cNvPicPr/>
+                  </pic:nvPicPr>
+                  <pic:blipFill>
+                    <a:blip r:embed="rId11"/>
+                    <a:stretch>
+                      <a:fillRect/>
+                    </a:stretch>
+                  </pic:blipFill>
+                  <pic:spPr>
+                    <a:xfrm>
+                      <a:off x="0" y="0"/>
+                      <a:ext cx="5731510" cy="3222625"/>
+                    </a:xfrm>
+                    <a:prstGeom prst="rect">
+                      <a:avLst/>
+                    </a:prstGeom>
+                  </pic:spPr>
+                </pic:pic>
+              </a:graphicData>
+            </a:graphic>
+          </wp:inline>
+        </w:drawing>
+      </w:r>
+    </w:p>
+    <w:p>
+      <w:pPr>
+        <w:pStyle w:val="Heading1"/>
+        <w:ind w:left="360"/>
+        <w:rPr>
+          <w:rFonts w:ascii="Times New Roman" w:hAnsi="Times New Roman" w:cs="Times New Roman"/>
+          <w:color w:val="002060"/>
+          <w:sz w:val="24"/>
+          <w:szCs w:val="24"/>
+        </w:rPr>
+      </w:pPr>
+      <w:r>
+        <w:rPr>
+          <w:rFonts w:ascii="Times New Roman" w:hAnsi="Times New Roman" w:cs="Times New Roman"/>
+          <w:color w:val="002060"/>
+          <w:sz w:val="24"/>
+          <w:szCs w:val="24"/>
+        </w:rPr>
+        <w:t xml:space="preserve">7. </w:t>
+      </w:r>
+      <w:r>
+        <w:rPr>
+          <w:rFonts w:ascii="Times New Roman" w:hAnsi="Times New Roman" w:cs="Times New Roman"/>
+          <w:color w:val="002060"/>
+          <w:sz w:val="24"/>
+          <w:szCs w:val="24"/>
+        </w:rPr>
+        <w:t>Fetch all the employee details and add remarks to those employees who earn mor</w:t>
+      </w:r>
+      <w:r>
+        <w:rPr>
+          <w:rFonts w:ascii="Times New Roman" w:hAnsi="Times New Roman" w:cs="Times New Roman"/>
+          <w:color w:val="002060"/>
+          <w:sz w:val="24"/>
+          <w:szCs w:val="24"/>
+        </w:rPr>
+        <w:t xml:space="preserve"> </w:t>
+      </w:r>
+      <w:r>
+        <w:rPr>
+          <w:rFonts w:ascii="Times New Roman" w:hAnsi="Times New Roman" w:cs="Times New Roman"/>
+          <w:color w:val="002060"/>
+          <w:sz w:val="24"/>
+          <w:szCs w:val="24"/>
+        </w:rPr>
+        <w:t>than the average pay.</w:t>
+      </w:r>
+    </w:p>
+    <w:p>
+      <w:pPr>
+        <w:ind w:firstLine="360"/>
+        <w:rPr>
+          <w:b/>
+          <w:bCs/>
+          <w:color w:val="002060"/>
+          <w:highlight w:val="yellow"/>
+        </w:rPr>
+      </w:pPr>
+      <w:r>
+        <w:rPr>
+          <w:b/>
+          <w:bCs/>
+          <w:color w:val="002060"/>
+          <w:highlight w:val="yellow"/>
+        </w:rPr>
+        <w:t>select *,</w:t>
+      </w:r>
+    </w:p>
+    <w:p>
+      <w:pPr>
+        <w:ind w:left="360"/>
+        <w:rPr>
+          <w:b/>
+          <w:bCs/>
+          <w:color w:val="002060"/>
+          <w:highlight w:val="yellow"/>
+        </w:rPr>
+      </w:pPr>
+      <w:r>
+        <w:rPr>
+          <w:b/>
+          <w:bCs/>
+          <w:color w:val="002060"/>
+          <w:highlight w:val="yellow"/>
+        </w:rPr>
+        <w:t>(case when salary &gt; (select avg(salary) from employee)</w:t>
+      </w:r>
+    </w:p>
+    <w:p>
+      <w:pPr>
+        <w:ind w:left="360"/>
+        <w:rPr>
+          <w:b/>
+          <w:bCs/>
+          <w:color w:val="002060"/>
+          <w:highlight w:val="yellow"/>
+        </w:rPr>
+      </w:pPr>
+      <w:r>
+        <w:rPr>
+          <w:b/>
+          <w:bCs/>
+          <w:color w:val="002060"/>
+          <w:highlight w:val="yellow"/>
+        </w:rPr>
+        <w:t xml:space="preserve"> </w:t>
+      </w:r>
+      <w:r>
+        <w:rPr>
+          <w:b/>
+          <w:bCs/>
+          <w:color w:val="002060"/>
+          <w:highlight w:val="yellow"/>
+        </w:rPr>
+        <w:tab/>
+      </w:r>
+      <w:r>
+        <w:rPr>
+          <w:b/>
+          <w:bCs/>
+          <w:color w:val="002060"/>
+          <w:highlight w:val="yellow"/>
+        </w:rPr>
+        <w:tab/>
+      </w:r>
+      <w:r>
+        <w:rPr>
+          <w:b/>
+          <w:bCs/>
+          <w:color w:val="002060"/>
+          <w:highlight w:val="yellow"/>
+        </w:rPr>
+        <w:tab/>
+        <w:t>then 'higher than average'</w:t>
+      </w:r>
+    </w:p>
+    <w:p>
+      <w:pPr>
+        <w:ind w:left="360"/>
+        <w:rPr>
+          <w:b/>
+          <w:bCs/>
+          <w:color w:val="002060"/>
+          <w:highlight w:val="yellow"/>
+        </w:rPr>
+      </w:pPr>
+      <w:r>
+        <w:rPr>
+          <w:b/>
+          <w:bCs/>
+          <w:color w:val="002060"/>
+          <w:highlight w:val="yellow"/>
+        </w:rPr>
+        <w:t xml:space="preserve"> </w:t>
+      </w:r>
+      <w:r>
+        <w:rPr>
+          <w:b/>
+          <w:bCs/>
+          <w:color w:val="002060"/>
+          <w:highlight w:val="yellow"/>
+        </w:rPr>
+        <w:tab/>
+      </w:r>
+      <w:r>
+        <w:rPr>
+          <w:b/>
+          <w:bCs/>
+          <w:color w:val="002060"/>
+          <w:highlight w:val="yellow"/>
+        </w:rPr>
+        <w:tab/>
+        <w:t>else null</w:t>
+      </w:r>
+    </w:p>
+    <w:p>
+      <w:pPr>
+        <w:ind w:left="360"/>
+        <w:rPr>
+          <w:b/>
+          <w:bCs/>
+          <w:color w:val="002060"/>
+          <w:highlight w:val="yellow"/>
+        </w:rPr>
+      </w:pPr>
+      <w:r>
+        <w:rPr>
+          <w:b/>
+          <w:bCs/>
+          <w:color w:val="002060"/>
+          <w:highlight w:val="yellow"/>
+        </w:rPr>
+        <w:t xml:space="preserve"> end) as remarks</w:t>
+      </w:r>
+    </w:p>
+    <w:p>
+      <w:pPr>
+        <w:ind w:left="360"/>
+        <w:rPr>
+          <w:b/>
+          <w:bCs/>
+          <w:color w:val="002060"/>
+          <w:highlight w:val="yellow"/>
+        </w:rPr>
+      </w:pPr>
+      <w:r>
+        <w:rPr>
+          <w:b/>
+          <w:bCs/>
+          <w:color w:val="002060"/>
+          <w:highlight w:val="yellow"/>
+        </w:rPr>
+        <w:t>from employee;</w:t>
+      </w:r>
+    </w:p>
+    <w:p>
+      <w:pPr>
+        <w:ind w:firstLine="360"/>
+        <w:rPr>
+          <w:b/>
+          <w:bCs/>
+          <w:color w:val="002060"/>
+        </w:rPr>
+      </w:pPr>
+      <w:r>
+        <w:rPr>
+          <w:b/>
+          <w:bCs/>
+          <w:color w:val="002060"/>
+        </w:rPr>
+        <w:t>Modifying above query</w:t>
+      </w:r>
+    </w:p>
+    <w:p>
+      <w:pPr>
+        <w:ind w:left="360"/>
+        <w:rPr>
+          <w:b/>
+          <w:bCs/>
+          <w:color w:val="002060"/>
+          <w:highlight w:val="yellow"/>
+        </w:rPr>
+      </w:pPr>
+      <w:r>
+        <w:rPr>
+          <w:b/>
+          <w:bCs/>
+          <w:color w:val="002060"/>
+          <w:highlight w:val="yellow"/>
+        </w:rPr>
+        <w:t>select *,</w:t>
+      </w:r>
+    </w:p>
+    <w:p>
+      <w:pPr>
+        <w:ind w:left="360"/>
+        <w:rPr>
+          <w:b/>
+          <w:bCs/>
+          <w:color w:val="002060"/>
+          <w:highlight w:val="yellow"/>
+        </w:rPr>
+      </w:pPr>
+      <w:r>
+        <w:rPr>
+          <w:b/>
+          <w:bCs/>
+          <w:color w:val="002060"/>
+          <w:highlight w:val="yellow"/>
+        </w:rPr>
+        <w:t>(case when salary &gt; avg_sal.sal</w:t>
+      </w:r>
+    </w:p>
+    <w:p>
+      <w:pPr>
+        <w:ind w:left="360"/>
+        <w:rPr>
+          <w:b/>
+          <w:bCs/>
+          <w:color w:val="002060"/>
+          <w:highlight w:val="yellow"/>
+        </w:rPr>
+      </w:pPr>
+      <w:r>
+        <w:rPr>
+          <w:b/>
+          <w:bCs/>
+          <w:color w:val="002060"/>
+          <w:highlight w:val="yellow"/>
+        </w:rPr>
+        <w:t xml:space="preserve"> </w:t>
+      </w:r>
+      <w:r>
+        <w:rPr>
+          <w:b/>
+          <w:bCs/>
+          <w:color w:val="002060"/>
+          <w:highlight w:val="yellow"/>
+        </w:rPr>
+        <w:tab/>
+      </w:r>
+      <w:r>
+        <w:rPr>
+          <w:b/>
+          <w:bCs/>
+          <w:color w:val="002060"/>
+          <w:highlight w:val="yellow"/>
+        </w:rPr>
+        <w:tab/>
+      </w:r>
+      <w:r>
+        <w:rPr>
+          <w:b/>
+          <w:bCs/>
+          <w:color w:val="002060"/>
+          <w:highlight w:val="yellow"/>
+        </w:rPr>
+        <w:tab/>
+        <w:t>then 'higher than average'</w:t>
+      </w:r>
+    </w:p>
+    <w:p>
+      <w:pPr>
+        <w:ind w:left="360"/>
+        <w:rPr>
+          <w:b/>
+          <w:bCs/>
+          <w:color w:val="002060"/>
+          <w:highlight w:val="yellow"/>
+        </w:rPr>
+      </w:pPr>
+      <w:r>
+        <w:rPr>
+          <w:b/>
+          <w:bCs/>
+          <w:color w:val="002060"/>
+          <w:highlight w:val="yellow"/>
+        </w:rPr>
+        <w:t xml:space="preserve"> </w:t>
+      </w:r>
+      <w:r>
+        <w:rPr>
+          <w:b/>
+          <w:bCs/>
+          <w:color w:val="002060"/>
+          <w:highlight w:val="yellow"/>
+        </w:rPr>
+        <w:tab/>
+      </w:r>
+      <w:r>
+        <w:rPr>
+          <w:b/>
+          <w:bCs/>
+          <w:color w:val="002060"/>
+          <w:highlight w:val="yellow"/>
+        </w:rPr>
+        <w:tab/>
+        <w:t>else null</w:t>
+      </w:r>
+    </w:p>
+    <w:p>
+      <w:pPr>
+        <w:ind w:left="360"/>
+        <w:rPr>
+          <w:b/>
+          <w:bCs/>
+          <w:color w:val="002060"/>
+          <w:highlight w:val="yellow"/>
+        </w:rPr>
+      </w:pPr>
+      <w:r>
+        <w:rPr>
+          <w:b/>
+          <w:bCs/>
+          <w:color w:val="002060"/>
+          <w:highlight w:val="yellow"/>
+        </w:rPr>
+        <w:t xml:space="preserve"> end) as remarks</w:t>
+      </w:r>
+    </w:p>
+    <w:p>
+      <w:pPr>
+        <w:ind w:left="360"/>
+        <w:rPr>
+          <w:b/>
+          <w:bCs/>
+          <w:color w:val="002060"/>
+          <w:highlight w:val="yellow"/>
+        </w:rPr>
+      </w:pPr>
+      <w:r>
+        <w:rPr>
+          <w:b/>
+          <w:bCs/>
+          <w:color w:val="002060"/>
+          <w:highlight w:val="yellow"/>
+        </w:rPr>
+        <w:t>from employee</w:t>
+      </w:r>
+    </w:p>
+    <w:p>
+      <w:pPr>
+        <w:ind w:left="360"/>
+        <w:rPr>
+          <w:b/>
+          <w:bCs/>
+          <w:color w:val="002060"/>
+        </w:rPr>
+      </w:pPr>
+      <w:r>
+        <w:rPr>
+          <w:b/>
+          <w:bCs/>
+          <w:color w:val="002060"/>
+          <w:highlight w:val="yellow"/>
+        </w:rPr>
+        <w:t>cross join (select avg(salary) sal from employee) avg_sal;</w:t>
+      </w:r>
+      <w:r>
+        <w:rPr>
+          <w:b/>
+          <w:bCs/>
+          <w:color w:val="002060"/>
+        </w:rPr>
+        <w:t xml:space="preserve"> </w:t>
+      </w:r>
+    </w:p>
+    <w:p>
+      <w:pPr>
+        <w:ind w:left="360"/>
+        <w:rPr>
+          <w:b/>
+          <w:bCs/>
+          <w:color w:val="002060"/>
+        </w:rPr>
+      </w:pPr>
+      <w:r>
+        <w:rPr>
+          <w:noProof/>
+        </w:rPr>
+        <w:lastRenderedPageBreak/>
+        <w:drawing>
+          <wp:inline distT="0" distB="0" distL="0" distR="0" wp14:anchorId="7229A13F" wp14:editId="1D46CEF5">
+            <wp:extent cx="5731510" cy="3222625"/>
+            <wp:effectExtent l="0" t="0" r="2540" b="0"/>
+            <wp:docPr id="8" name="Picture 8"/>
+            <wp:cNvGraphicFramePr>
+              <a:graphicFrameLocks xmlns:a="http://schemas.openxmlformats.org/drawingml/2006/main" noChangeAspect="1"/>
+            </wp:cNvGraphicFramePr>
+            <a:graphic xmlns:a="http://schemas.openxmlformats.org/drawingml/2006/main">
+              <a:graphicData uri="http://schemas.openxmlformats.org/drawingml/2006/picture">
+                <pic:pic xmlns:pic="http://schemas.openxmlformats.org/drawingml/2006/picture">
+                  <pic:nvPicPr>
+                    <pic:cNvPr id="1" name=""/>
+                    <pic:cNvPicPr/>
+                  </pic:nvPicPr>
+                  <pic:blipFill>
+                    <a:blip r:embed="rId12"/>
                     <a:stretch>
                       <a:fillRect/>
                     </a:stretch>

</xml_diff>